<commit_message>
trying to find correlations
</commit_message>
<xml_diff>
--- a/R_CA1.docx
+++ b/R_CA1.docx
@@ -108,14 +108,14 @@
         <w:tblLook w:val="04A0" w:firstRow="1" w:lastRow="0" w:firstColumn="1" w:lastColumn="0" w:noHBand="0" w:noVBand="1"/>
       </w:tblPr>
       <w:tblGrid>
-        <w:gridCol w:w="2292"/>
-        <w:gridCol w:w="983"/>
-        <w:gridCol w:w="865"/>
-        <w:gridCol w:w="1414"/>
-        <w:gridCol w:w="1380"/>
-        <w:gridCol w:w="1380"/>
-        <w:gridCol w:w="334"/>
-        <w:gridCol w:w="373"/>
+        <w:gridCol w:w="2077"/>
+        <w:gridCol w:w="908"/>
+        <w:gridCol w:w="798"/>
+        <w:gridCol w:w="1301"/>
+        <w:gridCol w:w="1270"/>
+        <w:gridCol w:w="1270"/>
+        <w:gridCol w:w="1053"/>
+        <w:gridCol w:w="344"/>
       </w:tblGrid>
       <w:tr>
         <w:trPr>
@@ -312,6 +312,9 @@
             <w:pPr>
               <w:cnfStyle w:val="000000100000" w:firstRow="0" w:lastRow="0" w:firstColumn="0" w:lastColumn="0" w:oddVBand="0" w:evenVBand="0" w:oddHBand="1" w:evenHBand="0" w:firstRowFirstColumn="0" w:firstRowLastColumn="0" w:lastRowFirstColumn="0" w:lastRowLastColumn="0"/>
             </w:pPr>
+            <w:r>
+              <w:t>X</w:t>
+            </w:r>
           </w:p>
         </w:tc>
         <w:tc>
@@ -322,6 +325,9 @@
             <w:pPr>
               <w:cnfStyle w:val="000000100000" w:firstRow="0" w:lastRow="0" w:firstColumn="0" w:lastColumn="0" w:oddVBand="0" w:evenVBand="0" w:oddHBand="1" w:evenHBand="0" w:firstRowFirstColumn="0" w:firstRowLastColumn="0" w:lastRowFirstColumn="0" w:lastRowLastColumn="0"/>
             </w:pPr>
+            <w:r>
+              <w:t>X</w:t>
+            </w:r>
           </w:p>
         </w:tc>
       </w:tr>
@@ -474,6 +480,22 @@
             <w:pPr>
               <w:cnfStyle w:val="000000000000" w:firstRow="0" w:lastRow="0" w:firstColumn="0" w:lastColumn="0" w:oddVBand="0" w:evenVBand="0" w:oddHBand="0" w:evenHBand="0" w:firstRowFirstColumn="0" w:firstRowLastColumn="0" w:lastRowFirstColumn="0" w:lastRowLastColumn="0"/>
             </w:pPr>
+            <w:r>
+              <w:t>Skewness: 1.131244</w:t>
+            </w:r>
+          </w:p>
+          <w:p>
+            <w:pPr>
+              <w:cnfStyle w:val="000000000000" w:firstRow="0" w:lastRow="0" w:firstColumn="0" w:lastColumn="0" w:oddVBand="0" w:evenVBand="0" w:oddHBand="0" w:evenHBand="0" w:firstRowFirstColumn="0" w:firstRowLastColumn="0" w:lastRowFirstColumn="0" w:lastRowLastColumn="0"/>
+            </w:pPr>
+          </w:p>
+          <w:p>
+            <w:pPr>
+              <w:cnfStyle w:val="000000000000" w:firstRow="0" w:lastRow="0" w:firstColumn="0" w:lastColumn="0" w:oddVBand="0" w:evenVBand="0" w:oddHBand="0" w:evenHBand="0" w:firstRowFirstColumn="0" w:firstRowLastColumn="0" w:lastRowFirstColumn="0" w:lastRowLastColumn="0"/>
+            </w:pPr>
+            <w:r>
+              <w:t>Positively skewed (skewed to the right)</w:t>
+            </w:r>
           </w:p>
         </w:tc>
         <w:tc>
@@ -575,6 +597,9 @@
             <w:pPr>
               <w:cnfStyle w:val="000000100000" w:firstRow="0" w:lastRow="0" w:firstColumn="0" w:lastColumn="0" w:oddVBand="0" w:evenVBand="0" w:oddHBand="1" w:evenHBand="0" w:firstRowFirstColumn="0" w:firstRowLastColumn="0" w:lastRowFirstColumn="0" w:lastRowLastColumn="0"/>
             </w:pPr>
+            <w:r>
+              <w:t>X</w:t>
+            </w:r>
           </w:p>
         </w:tc>
         <w:tc>
@@ -684,6 +709,9 @@
             <w:pPr>
               <w:cnfStyle w:val="000000000000" w:firstRow="0" w:lastRow="0" w:firstColumn="0" w:lastColumn="0" w:oddVBand="0" w:evenVBand="0" w:oddHBand="0" w:evenHBand="0" w:firstRowFirstColumn="0" w:firstRowLastColumn="0" w:lastRowFirstColumn="0" w:lastRowLastColumn="0"/>
             </w:pPr>
+            <w:r>
+              <w:t>X</w:t>
+            </w:r>
           </w:p>
         </w:tc>
         <w:tc>
@@ -841,6 +869,25 @@
             <w:pPr>
               <w:cnfStyle w:val="000000100000" w:firstRow="0" w:lastRow="0" w:firstColumn="0" w:lastColumn="0" w:oddVBand="0" w:evenVBand="0" w:oddHBand="1" w:evenHBand="0" w:firstRowFirstColumn="0" w:firstRowLastColumn="0" w:lastRowFirstColumn="0" w:lastRowLastColumn="0"/>
             </w:pPr>
+            <w:r>
+              <w:t xml:space="preserve">Skewness: </w:t>
+            </w:r>
+            <w:r>
+              <w:t>2.057503</w:t>
+            </w:r>
+          </w:p>
+          <w:p>
+            <w:pPr>
+              <w:cnfStyle w:val="000000100000" w:firstRow="0" w:lastRow="0" w:firstColumn="0" w:lastColumn="0" w:oddVBand="0" w:evenVBand="0" w:oddHBand="1" w:evenHBand="0" w:firstRowFirstColumn="0" w:firstRowLastColumn="0" w:lastRowFirstColumn="0" w:lastRowLastColumn="0"/>
+            </w:pPr>
+          </w:p>
+          <w:p>
+            <w:pPr>
+              <w:cnfStyle w:val="000000100000" w:firstRow="0" w:lastRow="0" w:firstColumn="0" w:lastColumn="0" w:oddVBand="0" w:evenVBand="0" w:oddHBand="1" w:evenHBand="0" w:firstRowFirstColumn="0" w:firstRowLastColumn="0" w:lastRowFirstColumn="0" w:lastRowLastColumn="0"/>
+            </w:pPr>
+            <w:r>
+              <w:t>Strongly positively skewed (skewed to the right)</w:t>
+            </w:r>
           </w:p>
         </w:tc>
         <w:tc>
@@ -862,6 +909,7 @@
           </w:tcPr>
           <w:p>
             <w:r>
+              <w:lastRenderedPageBreak/>
               <w:t>VOICEMAIL_FLAG</w:t>
             </w:r>
           </w:p>
@@ -939,6 +987,9 @@
             <w:pPr>
               <w:cnfStyle w:val="000000000000" w:firstRow="0" w:lastRow="0" w:firstColumn="0" w:lastColumn="0" w:oddVBand="0" w:evenVBand="0" w:oddHBand="0" w:evenHBand="0" w:firstRowFirstColumn="0" w:firstRowLastColumn="0" w:lastRowFirstColumn="0" w:lastRowLastColumn="0"/>
             </w:pPr>
+            <w:r>
+              <w:t>X</w:t>
+            </w:r>
           </w:p>
         </w:tc>
         <w:tc>
@@ -1040,6 +1091,9 @@
             <w:pPr>
               <w:cnfStyle w:val="000000100000" w:firstRow="0" w:lastRow="0" w:firstColumn="0" w:lastColumn="0" w:oddVBand="0" w:evenVBand="0" w:oddHBand="1" w:evenHBand="0" w:firstRowFirstColumn="0" w:firstRowLastColumn="0" w:lastRowFirstColumn="0" w:lastRowLastColumn="0"/>
             </w:pPr>
+            <w:r>
+              <w:t>X</w:t>
+            </w:r>
           </w:p>
         </w:tc>
         <w:tc>
@@ -1144,6 +1198,9 @@
             <w:pPr>
               <w:cnfStyle w:val="000000000000" w:firstRow="0" w:lastRow="0" w:firstColumn="0" w:lastColumn="0" w:oddVBand="0" w:evenVBand="0" w:oddHBand="0" w:evenHBand="0" w:firstRowFirstColumn="0" w:firstRowLastColumn="0" w:lastRowFirstColumn="0" w:lastRowLastColumn="0"/>
             </w:pPr>
+            <w:r>
+              <w:t>X</w:t>
+            </w:r>
           </w:p>
         </w:tc>
         <w:tc>
@@ -1249,8 +1306,6 @@
             <w:r>
               <w:t>Does not bring insight</w:t>
             </w:r>
-            <w:bookmarkStart w:id="0" w:name="_GoBack"/>
-            <w:bookmarkEnd w:id="0"/>
           </w:p>
         </w:tc>
         <w:tc>
@@ -1261,6 +1316,9 @@
             <w:pPr>
               <w:cnfStyle w:val="000000100000" w:firstRow="0" w:lastRow="0" w:firstColumn="0" w:lastColumn="0" w:oddVBand="0" w:evenVBand="0" w:oddHBand="1" w:evenHBand="0" w:firstRowFirstColumn="0" w:firstRowLastColumn="0" w:lastRowFirstColumn="0" w:lastRowLastColumn="0"/>
             </w:pPr>
+            <w:r>
+              <w:t>X</w:t>
+            </w:r>
           </w:p>
         </w:tc>
         <w:tc>
@@ -1348,11 +1406,12 @@
               <w:cnfStyle w:val="000000000000" w:firstRow="0" w:lastRow="0" w:firstColumn="0" w:lastColumn="0" w:oddVBand="0" w:evenVBand="0" w:oddHBand="0" w:evenHBand="0" w:firstRowFirstColumn="0" w:firstRowLastColumn="0" w:lastRowFirstColumn="0" w:lastRowLastColumn="0"/>
             </w:pPr>
             <w:r>
-              <w:t xml:space="preserve">Most users have medium </w:t>
-            </w:r>
-            <w:r>
-              <w:lastRenderedPageBreak/>
-              <w:t>income, twice as many users have high income compared to low income users</w:t>
+              <w:t>Most users have medium income, twi</w:t>
+            </w:r>
+            <w:bookmarkStart w:id="0" w:name="_GoBack"/>
+            <w:bookmarkEnd w:id="0"/>
+            <w:r>
+              <w:t>ce as many users have high income compared to low income users</w:t>
             </w:r>
           </w:p>
         </w:tc>
@@ -1365,12 +1424,7 @@
               <w:cnfStyle w:val="000000000000" w:firstRow="0" w:lastRow="0" w:firstColumn="0" w:lastColumn="0" w:oddVBand="0" w:evenVBand="0" w:oddHBand="0" w:evenHBand="0" w:firstRowFirstColumn="0" w:firstRowLastColumn="0" w:lastRowFirstColumn="0" w:lastRowLastColumn="0"/>
             </w:pPr>
             <w:r>
-              <w:lastRenderedPageBreak/>
-              <w:t xml:space="preserve">Users with low income or high </w:t>
-            </w:r>
-            <w:r>
-              <w:lastRenderedPageBreak/>
-              <w:t>income tend not to churn while medium incomes tend to churn more</w:t>
+              <w:t>Users with low income or high income tend not to churn while medium incomes tend to churn more</w:t>
             </w:r>
           </w:p>
         </w:tc>
@@ -1382,6 +1436,9 @@
             <w:pPr>
               <w:cnfStyle w:val="000000000000" w:firstRow="0" w:lastRow="0" w:firstColumn="0" w:lastColumn="0" w:oddVBand="0" w:evenVBand="0" w:oddHBand="0" w:evenHBand="0" w:firstRowFirstColumn="0" w:firstRowLastColumn="0" w:lastRowFirstColumn="0" w:lastRowLastColumn="0"/>
             </w:pPr>
+            <w:r>
+              <w:t>X</w:t>
+            </w:r>
           </w:p>
         </w:tc>
         <w:tc>
@@ -1497,6 +1554,9 @@
             <w:pPr>
               <w:cnfStyle w:val="000000100000" w:firstRow="0" w:lastRow="0" w:firstColumn="0" w:lastColumn="0" w:oddVBand="0" w:evenVBand="0" w:oddHBand="1" w:evenHBand="0" w:firstRowFirstColumn="0" w:firstRowLastColumn="0" w:lastRowFirstColumn="0" w:lastRowLastColumn="0"/>
             </w:pPr>
+            <w:r>
+              <w:t>X</w:t>
+            </w:r>
           </w:p>
         </w:tc>
         <w:tc>
@@ -1601,6 +1661,9 @@
             <w:pPr>
               <w:cnfStyle w:val="000000000000" w:firstRow="0" w:lastRow="0" w:firstColumn="0" w:lastColumn="0" w:oddVBand="0" w:evenVBand="0" w:oddHBand="0" w:evenHBand="0" w:firstRowFirstColumn="0" w:firstRowLastColumn="0" w:lastRowFirstColumn="0" w:lastRowLastColumn="0"/>
             </w:pPr>
+            <w:r>
+              <w:t>X</w:t>
+            </w:r>
           </w:p>
         </w:tc>
         <w:tc>
@@ -1709,6 +1772,7 @@
               <w:rPr>
                 <w:b/>
               </w:rPr>
+              <w:lastRenderedPageBreak/>
               <w:t>Max</w:t>
             </w:r>
             <w:r>
@@ -1733,6 +1797,7 @@
               <w:cnfStyle w:val="000000100000" w:firstRow="0" w:lastRow="0" w:firstColumn="0" w:lastColumn="0" w:oddVBand="0" w:evenVBand="0" w:oddHBand="1" w:evenHBand="0" w:firstRowFirstColumn="0" w:firstRowLastColumn="0" w:lastRowFirstColumn="0" w:lastRowLastColumn="0"/>
             </w:pPr>
             <w:r>
+              <w:lastRenderedPageBreak/>
               <w:t>Clear majority</w:t>
             </w:r>
             <w:r>
@@ -1761,6 +1826,26 @@
             <w:pPr>
               <w:cnfStyle w:val="000000100000" w:firstRow="0" w:lastRow="0" w:firstColumn="0" w:lastColumn="0" w:oddVBand="0" w:evenVBand="0" w:oddHBand="1" w:evenHBand="0" w:firstRowFirstColumn="0" w:firstRowLastColumn="0" w:lastRowFirstColumn="0" w:lastRowLastColumn="0"/>
             </w:pPr>
+            <w:r>
+              <w:t xml:space="preserve">Skewness: </w:t>
+            </w:r>
+            <w:r>
+              <w:t>1.088757</w:t>
+            </w:r>
+          </w:p>
+          <w:p>
+            <w:pPr>
+              <w:cnfStyle w:val="000000100000" w:firstRow="0" w:lastRow="0" w:firstColumn="0" w:lastColumn="0" w:oddVBand="0" w:evenVBand="0" w:oddHBand="1" w:evenHBand="0" w:firstRowFirstColumn="0" w:firstRowLastColumn="0" w:lastRowFirstColumn="0" w:lastRowLastColumn="0"/>
+            </w:pPr>
+          </w:p>
+          <w:p>
+            <w:pPr>
+              <w:cnfStyle w:val="000000100000" w:firstRow="0" w:lastRow="0" w:firstColumn="0" w:lastColumn="0" w:oddVBand="0" w:evenVBand="0" w:oddHBand="1" w:evenHBand="0" w:firstRowFirstColumn="0" w:firstRowLastColumn="0" w:lastRowFirstColumn="0" w:lastRowLastColumn="0"/>
+            </w:pPr>
+            <w:r>
+              <w:lastRenderedPageBreak/>
+              <w:t>Positively skewed (skewed to the right)</w:t>
+            </w:r>
           </w:p>
         </w:tc>
         <w:tc>

</xml_diff>

<commit_message>
Z standardisation + IQR
</commit_message>
<xml_diff>
--- a/R_CA1.docx
+++ b/R_CA1.docx
@@ -108,14 +108,14 @@
         <w:tblLook w:val="04A0" w:firstRow="1" w:lastRow="0" w:firstColumn="1" w:lastColumn="0" w:noHBand="0" w:noVBand="1"/>
       </w:tblPr>
       <w:tblGrid>
-        <w:gridCol w:w="2077"/>
-        <w:gridCol w:w="908"/>
-        <w:gridCol w:w="798"/>
-        <w:gridCol w:w="1301"/>
-        <w:gridCol w:w="1270"/>
-        <w:gridCol w:w="1270"/>
-        <w:gridCol w:w="1053"/>
-        <w:gridCol w:w="344"/>
+        <w:gridCol w:w="1886"/>
+        <w:gridCol w:w="837"/>
+        <w:gridCol w:w="739"/>
+        <w:gridCol w:w="1190"/>
+        <w:gridCol w:w="1163"/>
+        <w:gridCol w:w="1163"/>
+        <w:gridCol w:w="967"/>
+        <w:gridCol w:w="1076"/>
       </w:tblGrid>
       <w:tr>
         <w:trPr>
@@ -506,6 +506,9 @@
             <w:pPr>
               <w:cnfStyle w:val="000000000000" w:firstRow="0" w:lastRow="0" w:firstColumn="0" w:lastColumn="0" w:oddVBand="0" w:evenVBand="0" w:oddHBand="0" w:evenHBand="0" w:firstRowFirstColumn="0" w:firstRowLastColumn="0" w:lastRowFirstColumn="0" w:lastRowLastColumn="0"/>
             </w:pPr>
+            <w:r>
+              <w:t>One outlier found in the box plot</w:t>
+            </w:r>
           </w:p>
         </w:tc>
       </w:tr>
@@ -610,6 +613,9 @@
             <w:pPr>
               <w:cnfStyle w:val="000000100000" w:firstRow="0" w:lastRow="0" w:firstColumn="0" w:lastColumn="0" w:oddVBand="0" w:evenVBand="0" w:oddHBand="1" w:evenHBand="0" w:firstRowFirstColumn="0" w:firstRowLastColumn="0" w:lastRowFirstColumn="0" w:lastRowLastColumn="0"/>
             </w:pPr>
+            <w:r>
+              <w:t>X</w:t>
+            </w:r>
           </w:p>
         </w:tc>
       </w:tr>
@@ -722,6 +728,9 @@
             <w:pPr>
               <w:cnfStyle w:val="000000000000" w:firstRow="0" w:lastRow="0" w:firstColumn="0" w:lastColumn="0" w:oddVBand="0" w:evenVBand="0" w:oddHBand="0" w:evenHBand="0" w:firstRowFirstColumn="0" w:firstRowLastColumn="0" w:lastRowFirstColumn="0" w:lastRowLastColumn="0"/>
             </w:pPr>
+            <w:r>
+              <w:t>X</w:t>
+            </w:r>
           </w:p>
         </w:tc>
       </w:tr>
@@ -844,7 +853,11 @@
               <w:cnfStyle w:val="000000100000" w:firstRow="0" w:lastRow="0" w:firstColumn="0" w:lastColumn="0" w:oddVBand="0" w:evenVBand="0" w:oddHBand="1" w:evenHBand="0" w:firstRowFirstColumn="0" w:firstRowLastColumn="0" w:lastRowFirstColumn="0" w:lastRowLastColumn="0"/>
             </w:pPr>
             <w:r>
-              <w:t>Most users seem to have 1 number only and only very few have 3 numbers</w:t>
+              <w:t xml:space="preserve">Most users seem to have 1 number only and only very few have </w:t>
+            </w:r>
+            <w:r>
+              <w:lastRenderedPageBreak/>
+              <w:t>3 numbers</w:t>
             </w:r>
           </w:p>
         </w:tc>
@@ -857,6 +870,7 @@
               <w:cnfStyle w:val="000000100000" w:firstRow="0" w:lastRow="0" w:firstColumn="0" w:lastColumn="0" w:oddVBand="0" w:evenVBand="0" w:oddHBand="1" w:evenHBand="0" w:firstRowFirstColumn="0" w:firstRowLastColumn="0" w:lastRowFirstColumn="0" w:lastRowLastColumn="0"/>
             </w:pPr>
             <w:r>
+              <w:lastRenderedPageBreak/>
               <w:t>The number of lines do not seem to bring much insight</w:t>
             </w:r>
           </w:p>
@@ -886,7 +900,11 @@
               <w:cnfStyle w:val="000000100000" w:firstRow="0" w:lastRow="0" w:firstColumn="0" w:lastColumn="0" w:oddVBand="0" w:evenVBand="0" w:oddHBand="1" w:evenHBand="0" w:firstRowFirstColumn="0" w:firstRowLastColumn="0" w:lastRowFirstColumn="0" w:lastRowLastColumn="0"/>
             </w:pPr>
             <w:r>
-              <w:t>Strongly positively skewed (skewed to the right)</w:t>
+              <w:t xml:space="preserve">Strongly positively skewed </w:t>
+            </w:r>
+            <w:r>
+              <w:lastRenderedPageBreak/>
+              <w:t>(skewed to the right)</w:t>
             </w:r>
           </w:p>
         </w:tc>
@@ -898,6 +916,10 @@
             <w:pPr>
               <w:cnfStyle w:val="000000100000" w:firstRow="0" w:lastRow="0" w:firstColumn="0" w:lastColumn="0" w:oddVBand="0" w:evenVBand="0" w:oddHBand="1" w:evenHBand="0" w:firstRowFirstColumn="0" w:firstRowLastColumn="0" w:lastRowFirstColumn="0" w:lastRowLastColumn="0"/>
             </w:pPr>
+            <w:r>
+              <w:lastRenderedPageBreak/>
+              <w:t>X</w:t>
+            </w:r>
           </w:p>
         </w:tc>
       </w:tr>
@@ -909,7 +931,6 @@
           </w:tcPr>
           <w:p>
             <w:r>
-              <w:lastRenderedPageBreak/>
               <w:t>VOICEMAIL_FLAG</w:t>
             </w:r>
           </w:p>
@@ -1000,6 +1021,9 @@
             <w:pPr>
               <w:cnfStyle w:val="000000000000" w:firstRow="0" w:lastRow="0" w:firstColumn="0" w:lastColumn="0" w:oddVBand="0" w:evenVBand="0" w:oddHBand="0" w:evenHBand="0" w:firstRowFirstColumn="0" w:firstRowLastColumn="0" w:lastRowFirstColumn="0" w:lastRowLastColumn="0"/>
             </w:pPr>
+            <w:r>
+              <w:t>X</w:t>
+            </w:r>
           </w:p>
         </w:tc>
       </w:tr>
@@ -1104,6 +1128,9 @@
             <w:pPr>
               <w:cnfStyle w:val="000000100000" w:firstRow="0" w:lastRow="0" w:firstColumn="0" w:lastColumn="0" w:oddVBand="0" w:evenVBand="0" w:oddHBand="1" w:evenHBand="0" w:firstRowFirstColumn="0" w:firstRowLastColumn="0" w:lastRowFirstColumn="0" w:lastRowLastColumn="0"/>
             </w:pPr>
+            <w:r>
+              <w:t>X</w:t>
+            </w:r>
           </w:p>
         </w:tc>
       </w:tr>
@@ -1211,6 +1238,9 @@
             <w:pPr>
               <w:cnfStyle w:val="000000000000" w:firstRow="0" w:lastRow="0" w:firstColumn="0" w:lastColumn="0" w:oddVBand="0" w:evenVBand="0" w:oddHBand="0" w:evenHBand="0" w:firstRowFirstColumn="0" w:firstRowLastColumn="0" w:lastRowFirstColumn="0" w:lastRowLastColumn="0"/>
             </w:pPr>
+            <w:r>
+              <w:t>X</w:t>
+            </w:r>
           </w:p>
         </w:tc>
       </w:tr>
@@ -1329,6 +1359,9 @@
             <w:pPr>
               <w:cnfStyle w:val="000000100000" w:firstRow="0" w:lastRow="0" w:firstColumn="0" w:lastColumn="0" w:oddVBand="0" w:evenVBand="0" w:oddHBand="1" w:evenHBand="0" w:firstRowFirstColumn="0" w:firstRowLastColumn="0" w:lastRowFirstColumn="0" w:lastRowLastColumn="0"/>
             </w:pPr>
+            <w:r>
+              <w:t>X</w:t>
+            </w:r>
           </w:p>
         </w:tc>
       </w:tr>
@@ -1406,12 +1439,7 @@
               <w:cnfStyle w:val="000000000000" w:firstRow="0" w:lastRow="0" w:firstColumn="0" w:lastColumn="0" w:oddVBand="0" w:evenVBand="0" w:oddHBand="0" w:evenHBand="0" w:firstRowFirstColumn="0" w:firstRowLastColumn="0" w:lastRowFirstColumn="0" w:lastRowLastColumn="0"/>
             </w:pPr>
             <w:r>
-              <w:t>Most users have medium income, twi</w:t>
-            </w:r>
-            <w:bookmarkStart w:id="0" w:name="_GoBack"/>
-            <w:bookmarkEnd w:id="0"/>
-            <w:r>
-              <w:t>ce as many users have high income compared to low income users</w:t>
+              <w:t>Most users have medium income, twice as many users have high income compared to low income users</w:t>
             </w:r>
           </w:p>
         </w:tc>
@@ -1449,6 +1477,9 @@
             <w:pPr>
               <w:cnfStyle w:val="000000000000" w:firstRow="0" w:lastRow="0" w:firstColumn="0" w:lastColumn="0" w:oddVBand="0" w:evenVBand="0" w:oddHBand="0" w:evenHBand="0" w:firstRowFirstColumn="0" w:firstRowLastColumn="0" w:lastRowFirstColumn="0" w:lastRowLastColumn="0"/>
             </w:pPr>
+            <w:r>
+              <w:t>X</w:t>
+            </w:r>
           </w:p>
         </w:tc>
       </w:tr>
@@ -1567,6 +1598,9 @@
             <w:pPr>
               <w:cnfStyle w:val="000000100000" w:firstRow="0" w:lastRow="0" w:firstColumn="0" w:lastColumn="0" w:oddVBand="0" w:evenVBand="0" w:oddHBand="1" w:evenHBand="0" w:firstRowFirstColumn="0" w:firstRowLastColumn="0" w:lastRowFirstColumn="0" w:lastRowLastColumn="0"/>
             </w:pPr>
+            <w:r>
+              <w:t>X</w:t>
+            </w:r>
           </w:p>
         </w:tc>
       </w:tr>
@@ -1636,7 +1670,11 @@
               <w:cnfStyle w:val="000000000000" w:firstRow="0" w:lastRow="0" w:firstColumn="0" w:lastColumn="0" w:oddVBand="0" w:evenVBand="0" w:oddHBand="0" w:evenHBand="0" w:firstRowFirstColumn="0" w:firstRowLastColumn="0" w:lastRowFirstColumn="0" w:lastRowLastColumn="0"/>
             </w:pPr>
             <w:r>
-              <w:t>Post-Primary is the dominant group, the number of High school and Primary school are very low</w:t>
+              <w:t xml:space="preserve">Post-Primary is the dominant group, the number of High school and Primary </w:t>
+            </w:r>
+            <w:r>
+              <w:lastRenderedPageBreak/>
+              <w:t>school are very low</w:t>
             </w:r>
           </w:p>
         </w:tc>
@@ -1649,6 +1687,7 @@
               <w:cnfStyle w:val="000000000000" w:firstRow="0" w:lastRow="0" w:firstColumn="0" w:lastColumn="0" w:oddVBand="0" w:evenVBand="0" w:oddHBand="0" w:evenHBand="0" w:firstRowFirstColumn="0" w:firstRowLastColumn="0" w:lastRowFirstColumn="0" w:lastRowLastColumn="0"/>
             </w:pPr>
             <w:r>
+              <w:lastRenderedPageBreak/>
               <w:t>Primary are churners, Masters tend to churn, PhD tend not to churn</w:t>
             </w:r>
           </w:p>
@@ -1674,6 +1713,9 @@
             <w:pPr>
               <w:cnfStyle w:val="000000000000" w:firstRow="0" w:lastRow="0" w:firstColumn="0" w:lastColumn="0" w:oddVBand="0" w:evenVBand="0" w:oddHBand="0" w:evenHBand="0" w:firstRowFirstColumn="0" w:firstRowLastColumn="0" w:lastRowFirstColumn="0" w:lastRowLastColumn="0"/>
             </w:pPr>
+            <w:r>
+              <w:t>X</w:t>
+            </w:r>
           </w:p>
         </w:tc>
       </w:tr>
@@ -1772,7 +1814,6 @@
               <w:rPr>
                 <w:b/>
               </w:rPr>
-              <w:lastRenderedPageBreak/>
               <w:t>Max</w:t>
             </w:r>
             <w:r>
@@ -1797,7 +1838,6 @@
               <w:cnfStyle w:val="000000100000" w:firstRow="0" w:lastRow="0" w:firstColumn="0" w:lastColumn="0" w:oddVBand="0" w:evenVBand="0" w:oddHBand="1" w:evenHBand="0" w:firstRowFirstColumn="0" w:firstRowLastColumn="0" w:lastRowFirstColumn="0" w:lastRowLastColumn="0"/>
             </w:pPr>
             <w:r>
-              <w:lastRenderedPageBreak/>
               <w:t>Clear majority</w:t>
             </w:r>
             <w:r>
@@ -1843,7 +1883,6 @@
               <w:cnfStyle w:val="000000100000" w:firstRow="0" w:lastRow="0" w:firstColumn="0" w:lastColumn="0" w:oddVBand="0" w:evenVBand="0" w:oddHBand="1" w:evenHBand="0" w:firstRowFirstColumn="0" w:firstRowLastColumn="0" w:lastRowFirstColumn="0" w:lastRowLastColumn="0"/>
             </w:pPr>
             <w:r>
-              <w:lastRenderedPageBreak/>
               <w:t>Positively skewed (skewed to the right)</w:t>
             </w:r>
           </w:p>
@@ -1856,12 +1895,39 @@
             <w:pPr>
               <w:cnfStyle w:val="000000100000" w:firstRow="0" w:lastRow="0" w:firstColumn="0" w:lastColumn="0" w:oddVBand="0" w:evenVBand="0" w:oddHBand="1" w:evenHBand="0" w:firstRowFirstColumn="0" w:firstRowLastColumn="0" w:lastRowFirstColumn="0" w:lastRowLastColumn="0"/>
             </w:pPr>
+            <w:r>
+              <w:t>Graphi</w:t>
+            </w:r>
+            <w:r>
+              <w:t>cally, from the boxplot we can see that the data contains a lot of outliers that will need to be cleaned out</w:t>
+            </w:r>
           </w:p>
         </w:tc>
       </w:tr>
     </w:tbl>
     <w:p/>
-    <w:p/>
+    <w:p>
+      <w:r>
+        <w:t>4.</w:t>
+      </w:r>
+    </w:p>
+    <w:p>
+      <w:r>
+        <w:t>TOTAL_MINUTES_USAGE:</w:t>
+      </w:r>
+    </w:p>
+    <w:p>
+      <w:r>
+        <w:t>IQR method: 176 outliers</w:t>
+      </w:r>
+    </w:p>
+    <w:p>
+      <w:r>
+        <w:t>Z standardisation method: 69 outliers</w:t>
+      </w:r>
+      <w:bookmarkStart w:id="0" w:name="_GoBack"/>
+      <w:bookmarkEnd w:id="0"/>
+    </w:p>
     <w:p>
       <w:pPr>
         <w:pStyle w:val="Titre2"/>

</xml_diff>

<commit_message>
Report written until 6.
</commit_message>
<xml_diff>
--- a/R_CA1.docx
+++ b/R_CA1.docx
@@ -76,9 +76,41 @@
         </w:numPr>
       </w:pPr>
       <w:r>
-        <w:t>See R sheet (pre-processing question)</w:t>
+        <w:t>Data pre-processing</w:t>
       </w:r>
     </w:p>
+    <w:p>
+      <w:r>
+        <w:t>First operation carried out was getting the number of null or empty string values per column (appendix 1.a).</w:t>
+      </w:r>
+    </w:p>
+    <w:p>
+      <w:r>
+        <w:t>We can see that only very few values are empty; the number is a single digit and some columns have no value missing which indicates that our data is of good quality in terms of completeness.</w:t>
+      </w:r>
+    </w:p>
+    <w:p>
+      <w:r>
+        <w:t>The next step was to replace null numeric values with the median of the respective columns (appendix 1.b).</w:t>
+      </w:r>
+    </w:p>
+    <w:p>
+      <w:r>
+        <w:t>Then I created a function to get the mode by gender of a given column and replaced missing values in categorical columns by their respective modes</w:t>
+      </w:r>
+      <w:r>
+        <w:t xml:space="preserve"> (appendix 1.c)</w:t>
+      </w:r>
+      <w:r>
+        <w:t>.</w:t>
+      </w:r>
+    </w:p>
+    <w:p>
+      <w:r>
+        <w:t>The mode of PHONE_PLAN is International for both Males and Females, there are also more Males churners than Females churners (plotting the influence of gender could be interesting).</w:t>
+      </w:r>
+    </w:p>
+    <w:p/>
     <w:p>
       <w:pPr>
         <w:pStyle w:val="Titre3"/>
@@ -88,9 +120,23 @@
         </w:numPr>
       </w:pPr>
       <w:r>
-        <w:t>See R sheet (pre-processing question)</w:t>
+        <w:t>Discretizing income</w:t>
       </w:r>
     </w:p>
+    <w:p>
+      <w:r>
+        <w:t xml:space="preserve">One should be careful with the inclusion / exclusion of lower and upper ranges, the </w:t>
+      </w:r>
+      <w:proofErr w:type="gramStart"/>
+      <w:r>
+        <w:t>Low Income</w:t>
+      </w:r>
+      <w:proofErr w:type="gramEnd"/>
+      <w:r>
+        <w:t xml:space="preserve"> category as an example end before 38,000 (37,999 is the last value), this is taken in account in the code.</w:t>
+      </w:r>
+    </w:p>
+    <w:p/>
     <w:p>
       <w:pPr>
         <w:pStyle w:val="Titre3"/>
@@ -99,7 +145,29 @@
           <w:numId w:val="1"/>
         </w:numPr>
       </w:pPr>
+      <w:r>
+        <w:t>Finding information</w:t>
+      </w:r>
     </w:p>
+    <w:p>
+      <w:r>
+        <w:t xml:space="preserve">For 3.c (appendix 3.c), the </w:t>
+      </w:r>
+      <w:proofErr w:type="spellStart"/>
+      <w:r>
+        <w:t>get_mode</w:t>
+      </w:r>
+      <w:proofErr w:type="spellEnd"/>
+      <w:r>
+        <w:t xml:space="preserve"> function (created earlier), was used along with the summary function.</w:t>
+      </w:r>
+    </w:p>
+    <w:p>
+      <w:r>
+        <w:t>See appendix 3c, 3.d, 3.e, 3.f, 3.g for this question</w:t>
+      </w:r>
+    </w:p>
+    <w:p/>
     <w:tbl>
       <w:tblPr>
         <w:tblStyle w:val="TableauGrille3-Accentuation5"/>
@@ -274,7 +342,16 @@
               <w:cnfStyle w:val="000000100000" w:firstRow="0" w:lastRow="0" w:firstColumn="0" w:lastColumn="0" w:oddVBand="0" w:evenVBand="0" w:oddHBand="1" w:evenHBand="0" w:firstRowFirstColumn="0" w:firstRowLastColumn="0" w:lastRowFirstColumn="0" w:lastRowLastColumn="0"/>
             </w:pPr>
             <w:r>
-              <w:t>X</w:t>
+              <w:rPr>
+                <w:b/>
+              </w:rPr>
+              <w:t>Mode</w:t>
+            </w:r>
+            <w:r>
+              <w:t xml:space="preserve">: </w:t>
+            </w:r>
+            <w:r>
+              <w:t>10040</w:t>
             </w:r>
           </w:p>
         </w:tc>
@@ -423,6 +500,7 @@
               <w:rPr>
                 <w:b/>
               </w:rPr>
+              <w:lastRenderedPageBreak/>
               <w:t>Max</w:t>
             </w:r>
             <w:r>
@@ -447,7 +525,12 @@
               <w:cnfStyle w:val="000000000000" w:firstRow="0" w:lastRow="0" w:firstColumn="0" w:lastColumn="0" w:oddVBand="0" w:evenVBand="0" w:oddHBand="0" w:evenHBand="0" w:firstRowFirstColumn="0" w:firstRowLastColumn="0" w:lastRowFirstColumn="0" w:lastRowLastColumn="0"/>
             </w:pPr>
             <w:r>
-              <w:t>Most customers seem to stay during 5 to 15 months</w:t>
+              <w:lastRenderedPageBreak/>
+              <w:t xml:space="preserve">Most customers seem to stay during 5 </w:t>
+            </w:r>
+            <w:r>
+              <w:lastRenderedPageBreak/>
+              <w:t>to 15 months</w:t>
             </w:r>
           </w:p>
         </w:tc>
@@ -460,7 +543,12 @@
               <w:cnfStyle w:val="000000000000" w:firstRow="0" w:lastRow="0" w:firstColumn="0" w:lastColumn="0" w:oddVBand="0" w:evenVBand="0" w:oddHBand="0" w:evenHBand="0" w:firstRowFirstColumn="0" w:firstRowLastColumn="0" w:lastRowFirstColumn="0" w:lastRowLastColumn="0"/>
             </w:pPr>
             <w:r>
-              <w:t xml:space="preserve">It seems that in the first months, the customer has more chances to Churn, </w:t>
+              <w:lastRenderedPageBreak/>
+              <w:t xml:space="preserve">It seems that in the first months, the </w:t>
+            </w:r>
+            <w:r>
+              <w:lastRenderedPageBreak/>
+              <w:t xml:space="preserve">customer has more chances to Churn, </w:t>
             </w:r>
             <w:proofErr w:type="gramStart"/>
             <w:r>
@@ -481,6 +569,7 @@
               <w:cnfStyle w:val="000000000000" w:firstRow="0" w:lastRow="0" w:firstColumn="0" w:lastColumn="0" w:oddVBand="0" w:evenVBand="0" w:oddHBand="0" w:evenHBand="0" w:firstRowFirstColumn="0" w:firstRowLastColumn="0" w:lastRowFirstColumn="0" w:lastRowLastColumn="0"/>
             </w:pPr>
             <w:r>
+              <w:lastRenderedPageBreak/>
               <w:t>Skewness: 1.131244</w:t>
             </w:r>
           </w:p>
@@ -494,6 +583,7 @@
               <w:cnfStyle w:val="000000000000" w:firstRow="0" w:lastRow="0" w:firstColumn="0" w:lastColumn="0" w:oddVBand="0" w:evenVBand="0" w:oddHBand="0" w:evenHBand="0" w:firstRowFirstColumn="0" w:firstRowLastColumn="0" w:lastRowFirstColumn="0" w:lastRowLastColumn="0"/>
             </w:pPr>
             <w:r>
+              <w:lastRenderedPageBreak/>
               <w:t>Positively skewed (skewed to the right)</w:t>
             </w:r>
           </w:p>
@@ -507,6 +597,7 @@
               <w:cnfStyle w:val="000000000000" w:firstRow="0" w:lastRow="0" w:firstColumn="0" w:lastColumn="0" w:oddVBand="0" w:evenVBand="0" w:oddHBand="0" w:evenHBand="0" w:firstRowFirstColumn="0" w:firstRowLastColumn="0" w:lastRowFirstColumn="0" w:lastRowLastColumn="0"/>
             </w:pPr>
             <w:r>
+              <w:lastRenderedPageBreak/>
               <w:t>One outlier found in the box plot</w:t>
             </w:r>
           </w:p>
@@ -523,6 +614,7 @@
           </w:tcPr>
           <w:p>
             <w:r>
+              <w:lastRenderedPageBreak/>
               <w:t>LONGDIST_FLAG</w:t>
             </w:r>
           </w:p>
@@ -562,7 +654,13 @@
               <w:cnfStyle w:val="000000100000" w:firstRow="0" w:lastRow="0" w:firstColumn="0" w:lastColumn="0" w:oddVBand="0" w:evenVBand="0" w:oddHBand="1" w:evenHBand="0" w:firstRowFirstColumn="0" w:firstRowLastColumn="0" w:lastRowFirstColumn="0" w:lastRowLastColumn="0"/>
             </w:pPr>
             <w:r>
-              <w:t>X</w:t>
+              <w:rPr>
+                <w:b/>
+              </w:rPr>
+              <w:t>Mode</w:t>
+            </w:r>
+            <w:r>
+              <w:t>: 1</w:t>
             </w:r>
           </w:p>
         </w:tc>
@@ -677,7 +775,13 @@
               <w:cnfStyle w:val="000000000000" w:firstRow="0" w:lastRow="0" w:firstColumn="0" w:lastColumn="0" w:oddVBand="0" w:evenVBand="0" w:oddHBand="0" w:evenHBand="0" w:firstRowFirstColumn="0" w:firstRowLastColumn="0" w:lastRowFirstColumn="0" w:lastRowLastColumn="0"/>
             </w:pPr>
             <w:r>
-              <w:t>X</w:t>
+              <w:rPr>
+                <w:b/>
+              </w:rPr>
+              <w:t>Mode</w:t>
+            </w:r>
+            <w:r>
+              <w:t>: 0</w:t>
             </w:r>
           </w:p>
         </w:tc>
@@ -853,11 +957,7 @@
               <w:cnfStyle w:val="000000100000" w:firstRow="0" w:lastRow="0" w:firstColumn="0" w:lastColumn="0" w:oddVBand="0" w:evenVBand="0" w:oddHBand="1" w:evenHBand="0" w:firstRowFirstColumn="0" w:firstRowLastColumn="0" w:lastRowFirstColumn="0" w:lastRowLastColumn="0"/>
             </w:pPr>
             <w:r>
-              <w:t xml:space="preserve">Most users seem to have 1 number only and only very few have </w:t>
-            </w:r>
-            <w:r>
-              <w:lastRenderedPageBreak/>
-              <w:t>3 numbers</w:t>
+              <w:t>Most users seem to have 1 number only and only very few have 3 numbers</w:t>
             </w:r>
           </w:p>
         </w:tc>
@@ -870,7 +970,6 @@
               <w:cnfStyle w:val="000000100000" w:firstRow="0" w:lastRow="0" w:firstColumn="0" w:lastColumn="0" w:oddVBand="0" w:evenVBand="0" w:oddHBand="1" w:evenHBand="0" w:firstRowFirstColumn="0" w:firstRowLastColumn="0" w:lastRowFirstColumn="0" w:lastRowLastColumn="0"/>
             </w:pPr>
             <w:r>
-              <w:lastRenderedPageBreak/>
               <w:t>The number of lines do not seem to bring much insight</w:t>
             </w:r>
           </w:p>
@@ -900,11 +999,7 @@
               <w:cnfStyle w:val="000000100000" w:firstRow="0" w:lastRow="0" w:firstColumn="0" w:lastColumn="0" w:oddVBand="0" w:evenVBand="0" w:oddHBand="1" w:evenHBand="0" w:firstRowFirstColumn="0" w:firstRowLastColumn="0" w:lastRowFirstColumn="0" w:lastRowLastColumn="0"/>
             </w:pPr>
             <w:r>
-              <w:t xml:space="preserve">Strongly positively skewed </w:t>
-            </w:r>
-            <w:r>
-              <w:lastRenderedPageBreak/>
-              <w:t>(skewed to the right)</w:t>
+              <w:t>Strongly positively skewed (skewed to the right)</w:t>
             </w:r>
           </w:p>
         </w:tc>
@@ -917,7 +1012,6 @@
               <w:cnfStyle w:val="000000100000" w:firstRow="0" w:lastRow="0" w:firstColumn="0" w:lastColumn="0" w:oddVBand="0" w:evenVBand="0" w:oddHBand="1" w:evenHBand="0" w:firstRowFirstColumn="0" w:firstRowLastColumn="0" w:lastRowFirstColumn="0" w:lastRowLastColumn="0"/>
             </w:pPr>
             <w:r>
-              <w:lastRenderedPageBreak/>
               <w:t>X</w:t>
             </w:r>
           </w:p>
@@ -970,7 +1064,13 @@
               <w:cnfStyle w:val="000000000000" w:firstRow="0" w:lastRow="0" w:firstColumn="0" w:lastColumn="0" w:oddVBand="0" w:evenVBand="0" w:oddHBand="0" w:evenHBand="0" w:firstRowFirstColumn="0" w:firstRowLastColumn="0" w:lastRowFirstColumn="0" w:lastRowLastColumn="0"/>
             </w:pPr>
             <w:r>
-              <w:t>X</w:t>
+              <w:rPr>
+                <w:b/>
+              </w:rPr>
+              <w:t>Mode</w:t>
+            </w:r>
+            <w:r>
+              <w:t>: 1</w:t>
             </w:r>
           </w:p>
         </w:tc>
@@ -1077,7 +1177,13 @@
               <w:cnfStyle w:val="000000100000" w:firstRow="0" w:lastRow="0" w:firstColumn="0" w:lastColumn="0" w:oddVBand="0" w:evenVBand="0" w:oddHBand="1" w:evenHBand="0" w:firstRowFirstColumn="0" w:firstRowLastColumn="0" w:lastRowFirstColumn="0" w:lastRowLastColumn="0"/>
             </w:pPr>
             <w:r>
-              <w:t>X</w:t>
+              <w:rPr>
+                <w:b/>
+              </w:rPr>
+              <w:t>Mode</w:t>
+            </w:r>
+            <w:r>
+              <w:t>: 0</w:t>
             </w:r>
           </w:p>
         </w:tc>
@@ -1439,7 +1545,11 @@
               <w:cnfStyle w:val="000000000000" w:firstRow="0" w:lastRow="0" w:firstColumn="0" w:lastColumn="0" w:oddVBand="0" w:evenVBand="0" w:oddHBand="0" w:evenHBand="0" w:firstRowFirstColumn="0" w:firstRowLastColumn="0" w:lastRowFirstColumn="0" w:lastRowLastColumn="0"/>
             </w:pPr>
             <w:r>
-              <w:t>Most users have medium income, twice as many users have high income compared to low income users</w:t>
+              <w:t xml:space="preserve">Most users have medium income, twice as many users have high income compared to low </w:t>
+            </w:r>
+            <w:r>
+              <w:lastRenderedPageBreak/>
+              <w:t>income users</w:t>
             </w:r>
           </w:p>
         </w:tc>
@@ -1452,6 +1562,7 @@
               <w:cnfStyle w:val="000000000000" w:firstRow="0" w:lastRow="0" w:firstColumn="0" w:lastColumn="0" w:oddVBand="0" w:evenVBand="0" w:oddHBand="0" w:evenHBand="0" w:firstRowFirstColumn="0" w:firstRowLastColumn="0" w:lastRowFirstColumn="0" w:lastRowLastColumn="0"/>
             </w:pPr>
             <w:r>
+              <w:lastRenderedPageBreak/>
               <w:t>Users with low income or high income tend not to churn while medium incomes tend to churn more</w:t>
             </w:r>
           </w:p>
@@ -1670,11 +1781,7 @@
               <w:cnfStyle w:val="000000000000" w:firstRow="0" w:lastRow="0" w:firstColumn="0" w:lastColumn="0" w:oddVBand="0" w:evenVBand="0" w:oddHBand="0" w:evenHBand="0" w:firstRowFirstColumn="0" w:firstRowLastColumn="0" w:lastRowFirstColumn="0" w:lastRowLastColumn="0"/>
             </w:pPr>
             <w:r>
-              <w:t xml:space="preserve">Post-Primary is the dominant group, the number of High school and Primary </w:t>
-            </w:r>
-            <w:r>
-              <w:lastRenderedPageBreak/>
-              <w:t>school are very low</w:t>
+              <w:t>Post-Primary is the dominant group, the number of High school and Primary school are very low</w:t>
             </w:r>
           </w:p>
         </w:tc>
@@ -1687,7 +1794,6 @@
               <w:cnfStyle w:val="000000000000" w:firstRow="0" w:lastRow="0" w:firstColumn="0" w:lastColumn="0" w:oddVBand="0" w:evenVBand="0" w:oddHBand="0" w:evenHBand="0" w:firstRowFirstColumn="0" w:firstRowLastColumn="0" w:lastRowFirstColumn="0" w:lastRowLastColumn="0"/>
             </w:pPr>
             <w:r>
-              <w:lastRenderedPageBreak/>
               <w:t>Primary are churners, Masters tend to churn, PhD tend not to churn</w:t>
             </w:r>
           </w:p>
@@ -1907,27 +2013,130 @@
     </w:tbl>
     <w:p/>
     <w:p>
-      <w:r>
-        <w:t>4.</w:t>
+      <w:pPr>
+        <w:pStyle w:val="Titre3"/>
+        <w:numPr>
+          <w:ilvl w:val="0"/>
+          <w:numId w:val="1"/>
+        </w:numPr>
+      </w:pPr>
+      <w:r>
+        <w:t>Finding outliers mathematically</w:t>
       </w:r>
     </w:p>
     <w:p>
       <w:r>
-        <w:t>TOTAL_MINUTES_USAGE:</w:t>
+        <w:t>I chose TOT_MINUTES_USAGE since i</w:t>
+      </w:r>
+      <w:r>
+        <w:t>ts box graph seems to indicate a lot of outliers.</w:t>
       </w:r>
     </w:p>
     <w:p>
       <w:r>
-        <w:t>IQR method: 176 outliers</w:t>
+        <w:t>I found 176 outliers using the IQR method while the Z-standardisation method found 69 outliers</w:t>
+      </w:r>
+      <w:r>
+        <w:t xml:space="preserve"> (appendix 4)</w:t>
+      </w:r>
+      <w:r>
+        <w:t>.</w:t>
       </w:r>
     </w:p>
     <w:p>
-      <w:r>
-        <w:t>Z standardisation method: 69 outliers</w:t>
-      </w:r>
+      <w:pPr>
+        <w:pStyle w:val="Titre3"/>
+        <w:numPr>
+          <w:ilvl w:val="0"/>
+          <w:numId w:val="1"/>
+        </w:numPr>
+      </w:pPr>
+      <w:r>
+        <w:lastRenderedPageBreak/>
+        <w:t>Skewness in TOT_MINUTES_USAGE</w:t>
+      </w:r>
+    </w:p>
+    <w:p>
+      <w:r>
+        <w:t xml:space="preserve">My approach was, to first get the skewness value of TOT_MINUTES_USAGE before transformation: </w:t>
+      </w:r>
+      <w:r>
+        <w:t>1.088757</w:t>
+      </w:r>
+      <w:r>
+        <w:t>, (appendix 5.), this positive skewness indicates that the data is skewed on the right (graphically we can see a long right tail). Most of the records will be on the left of the graph.</w:t>
+      </w:r>
+    </w:p>
+    <w:p>
+      <w:r>
+        <w:t>Z-score standardisation obtained the same skewness so not value was added, my observation is that Z-score uses mean and standard deviation which both are influenced by outliers (which are very present in TOT_MINUTES_USAGE). (appendix 5.a)</w:t>
+      </w:r>
+    </w:p>
+    <w:p>
+      <w:r>
+        <w:t>Natural log reduced skewness and made it a left-skewness (as opposed to the previous right skewness), it added value (appendix 5.b</w:t>
+      </w:r>
+      <w:r>
+        <w:t xml:space="preserve">): </w:t>
+      </w:r>
+      <w:r>
+        <w:t>-0.7042918</w:t>
+      </w:r>
+    </w:p>
+    <w:p>
+      <w:r>
+        <w:t xml:space="preserve">Square root increased the skewness, so it is not appropriate to use it with this data (appendix 5.c): </w:t>
+      </w:r>
+      <w:r>
+        <w:t>1.288432</w:t>
+      </w:r>
+    </w:p>
+    <w:p>
+      <w:pPr>
+        <w:pStyle w:val="Titre3"/>
+        <w:numPr>
+          <w:ilvl w:val="0"/>
+          <w:numId w:val="1"/>
+        </w:numPr>
+      </w:pPr>
+      <w:r>
+        <w:t>Relationship between variables and response</w:t>
+      </w:r>
+    </w:p>
+    <w:p>
+      <w:r>
+        <w:t>To study the relationships, I used the same graphs plotted in appendix 3.e.</w:t>
+      </w:r>
+    </w:p>
+    <w:p>
+      <w:r>
+        <w:t xml:space="preserve">My approach was to plot histograms for each variable, </w:t>
+      </w:r>
+      <w:proofErr w:type="spellStart"/>
+      <w:r>
+        <w:t>color</w:t>
+      </w:r>
+      <w:proofErr w:type="spellEnd"/>
+      <w:r>
+        <w:t xml:space="preserve"> encoded by the response variable.</w:t>
+      </w:r>
+    </w:p>
+    <w:p>
+      <w:r>
+        <w:t>Histograms where there is not disproportions between churners and non-churners on at least one of the values or range, might not be of any value for the prediction.</w:t>
+      </w:r>
+    </w:p>
+    <w:p>
+      <w:r>
+        <w:t>Income is a successful example of this method, where from the graph we can infer that Low and High Incomes are more frequent churners than Medium Incomes.</w:t>
+      </w:r>
+    </w:p>
+    <w:p>
       <w:bookmarkStart w:id="0" w:name="_GoBack"/>
       <w:bookmarkEnd w:id="0"/>
     </w:p>
+    <w:p/>
+    <w:p/>
     <w:p>
       <w:pPr>
         <w:pStyle w:val="Titre2"/>

</xml_diff>

<commit_message>
Up to question 7 completed
</commit_message>
<xml_diff>
--- a/R_CA1.docx
+++ b/R_CA1.docx
@@ -86,7 +86,19 @@
     </w:p>
     <w:p>
       <w:r>
-        <w:t>We can see that only very few values are empty; the number is a single digit and some columns have no value missing which indicates that our data is of good quality in terms of completeness.</w:t>
+        <w:t>We can see that only very few va</w:t>
+      </w:r>
+      <w:r>
+        <w:t>lues are empty (</w:t>
+      </w:r>
+      <w:r>
+        <w:t>single digit</w:t>
+      </w:r>
+      <w:r>
+        <w:t>);</w:t>
+      </w:r>
+      <w:r>
+        <w:t xml:space="preserve"> and some columns have no value missing which indicates that our data is of good quality in terms of completeness.</w:t>
       </w:r>
     </w:p>
     <w:p>
@@ -127,11 +139,9 @@
       <w:r>
         <w:t xml:space="preserve">One should be careful with the inclusion / exclusion of lower and upper ranges, the </w:t>
       </w:r>
-      <w:proofErr w:type="gramStart"/>
-      <w:r>
-        <w:t>Low Income</w:t>
-      </w:r>
-      <w:proofErr w:type="gramEnd"/>
+      <w:r>
+        <w:t>Low-Income</w:t>
+      </w:r>
       <w:r>
         <w:t xml:space="preserve"> category as an example end before 38,000 (37,999 is the last value), this is taken in account in the code.</w:t>
       </w:r>
@@ -176,14 +186,14 @@
         <w:tblLook w:val="04A0" w:firstRow="1" w:lastRow="0" w:firstColumn="1" w:lastColumn="0" w:noHBand="0" w:noVBand="1"/>
       </w:tblPr>
       <w:tblGrid>
-        <w:gridCol w:w="1886"/>
+        <w:gridCol w:w="1885"/>
         <w:gridCol w:w="837"/>
-        <w:gridCol w:w="739"/>
-        <w:gridCol w:w="1190"/>
-        <w:gridCol w:w="1163"/>
-        <w:gridCol w:w="1163"/>
-        <w:gridCol w:w="967"/>
-        <w:gridCol w:w="1076"/>
+        <w:gridCol w:w="738"/>
+        <w:gridCol w:w="1189"/>
+        <w:gridCol w:w="1161"/>
+        <w:gridCol w:w="1161"/>
+        <w:gridCol w:w="966"/>
+        <w:gridCol w:w="1074"/>
       </w:tblGrid>
       <w:tr>
         <w:trPr>
@@ -614,7 +624,6 @@
           </w:tcPr>
           <w:p>
             <w:r>
-              <w:lastRenderedPageBreak/>
               <w:t>LONGDIST_FLAG</w:t>
             </w:r>
           </w:p>
@@ -2069,15 +2078,18 @@
     </w:p>
     <w:p>
       <w:r>
-        <w:t>Z-score standardisation obtained the same skewness so not value was added, my observation is that Z-score uses mean and standard deviation which both are influenced by outliers (which are very present in TOT_MINUTES_USAGE). (appendix 5.a)</w:t>
-      </w:r>
-    </w:p>
-    <w:p>
-      <w:r>
-        <w:t>Natural log reduced skewness and made it a left-skewness (as opposed to the previous right skewness), it added value (appendix 5.b</w:t>
-      </w:r>
-      <w:r>
-        <w:t xml:space="preserve">): </w:t>
+        <w:t>Z-score standardisation o</w:t>
+      </w:r>
+      <w:r>
+        <w:t>btained the same skewness so no</w:t>
+      </w:r>
+      <w:r>
+        <w:t xml:space="preserve"> value was added, my observation is that Z-score uses mean and standard deviation which both are influenced by outliers (which are very present in TOT_MINUTES_USAGE). (appendix 5.a)</w:t>
+      </w:r>
+    </w:p>
+    <w:p>
+      <w:r>
+        <w:t xml:space="preserve">Natural log reduced skewness and made it a left-skewness (as opposed to the previous right skewness), it added value (appendix 5.b): </w:t>
       </w:r>
       <w:r>
         <w:t>-0.7042918</w:t>
@@ -2104,38 +2116,167 @@
       </w:r>
     </w:p>
     <w:p>
+      <w:pPr>
+        <w:rPr>
+          <w:b/>
+        </w:rPr>
+      </w:pPr>
+      <w:r>
+        <w:rPr>
+          <w:b/>
+        </w:rPr>
+        <w:t>a.</w:t>
+      </w:r>
+    </w:p>
+    <w:p>
       <w:r>
         <w:t>To study the relationships, I used the same graphs plotted in appendix 3.e.</w:t>
       </w:r>
     </w:p>
     <w:p>
       <w:r>
-        <w:t xml:space="preserve">My approach was to plot histograms for each variable, </w:t>
-      </w:r>
-      <w:proofErr w:type="spellStart"/>
-      <w:r>
-        <w:t>color</w:t>
-      </w:r>
-      <w:proofErr w:type="spellEnd"/>
-      <w:r>
-        <w:t xml:space="preserve"> encoded by the response variable.</w:t>
-      </w:r>
-    </w:p>
-    <w:p>
-      <w:r>
-        <w:t>Histograms where there is not disproportions between churners and non-churners on at least one of the values or range, might not be of any value for the prediction.</w:t>
-      </w:r>
-    </w:p>
-    <w:p>
-      <w:r>
-        <w:t>Income is a successful example of this method, where from the graph we can infer that Low and High Incomes are more frequent churners than Medium Incomes.</w:t>
+        <w:t>My approach was to plot histograms for each variable, colo</w:t>
+      </w:r>
+      <w:r>
+        <w:t>u</w:t>
+      </w:r>
+      <w:r>
+        <w:t>r encoded by the response variable.</w:t>
+      </w:r>
+    </w:p>
+    <w:p>
+      <w:r>
+        <w:t>Histograms where there are no</w:t>
+      </w:r>
+      <w:r>
+        <w:t xml:space="preserve"> disproportions between churners and non-churners on at least one of the values or range, might not be of any value for the prediction.</w:t>
+      </w:r>
+    </w:p>
+    <w:p>
+      <w:r>
+        <w:t>The question mentioned using only numeric variables, but, exploring the data showed more interesting results for overlaid graphs in some ordinal / nominal variables (included in the summary).</w:t>
+      </w:r>
+    </w:p>
+    <w:p/>
+    <w:p>
+      <w:pPr>
+        <w:pStyle w:val="Titre4"/>
+      </w:pPr>
+      <w:r>
+        <w:t>Variables that seem to influence churning (from this graphical method):</w:t>
+      </w:r>
+    </w:p>
+    <w:p>
+      <w:r>
+        <w:t>Income, where from the graph we can infer that Low and High Incomes are more frequent churners than Medium Incomes.</w:t>
+      </w:r>
+    </w:p>
+    <w:p>
+      <w:r>
+        <w:t>Phone plan, where we see that Euro-zone users are almost only churners, International users also have big churning rates while National and Promo-plan have low churning rates.</w:t>
+      </w:r>
+    </w:p>
+    <w:p>
+      <w:r>
+        <w:t>Education, where Primary have big churning rates and disproportions can be observed in all other categories besides Post Primary which seems to be balanced (might not help inferring rules).</w:t>
+      </w:r>
+    </w:p>
+    <w:p>
+      <w:r>
+        <w:t>Area codes where there are clear disproportions on each area.</w:t>
+      </w:r>
+    </w:p>
+    <w:p/>
+    <w:p>
+      <w:pPr>
+        <w:pStyle w:val="Titre4"/>
+      </w:pPr>
+      <w:r>
+        <w:t>Variables that seem to have no influence on churning (from this graphical method):</w:t>
+      </w:r>
+    </w:p>
+    <w:p>
+      <w:r>
+        <w:t>Number of lines and Gender seem to be both almost perfectly balanced, so they might be irrelevant to infer rules.</w:t>
+      </w:r>
+    </w:p>
+    <w:p/>
+    <w:p>
+      <w:pPr>
+        <w:pStyle w:val="Titre4"/>
+      </w:pPr>
+      <w:r>
+        <w:t>Variables for which the graph is not explicit:</w:t>
+      </w:r>
+    </w:p>
+    <w:p>
+      <w:r>
+        <w:t xml:space="preserve">Customer loyalty and Total </w:t>
+      </w:r>
+      <w:proofErr w:type="gramStart"/>
+      <w:r>
+        <w:t>minutes</w:t>
+      </w:r>
+      <w:proofErr w:type="gramEnd"/>
+      <w:r>
+        <w:t xml:space="preserve"> usage seem to show balance on some values while some other values show disproportions.</w:t>
+      </w:r>
+    </w:p>
+    <w:p>
+      <w:r>
+        <w:br w:type="page"/>
+      </w:r>
+    </w:p>
+    <w:p>
+      <w:pPr>
+        <w:rPr>
+          <w:b/>
+        </w:rPr>
+      </w:pPr>
+      <w:r>
+        <w:rPr>
+          <w:b/>
+        </w:rPr>
+        <w:lastRenderedPageBreak/>
+        <w:t>b.</w:t>
       </w:r>
     </w:p>
     <w:p>
       <w:bookmarkStart w:id="0" w:name="_GoBack"/>
-      <w:bookmarkEnd w:id="0"/>
-    </w:p>
+      <w:r>
+        <w:t>I would expect Income or/and Area code to show up in the classification models as they seem to influence churning rate.</w:t>
+      </w:r>
+    </w:p>
+    <w:bookmarkEnd w:id="0"/>
     <w:p/>
+    <w:p/>
+    <w:p>
+      <w:pPr>
+        <w:pStyle w:val="Titre3"/>
+        <w:ind w:firstLine="720"/>
+      </w:pPr>
+      <w:r>
+        <w:t>7.  Correlated variables</w:t>
+      </w:r>
+    </w:p>
+    <w:p>
+      <w:pPr>
+        <w:rPr>
+          <w:b/>
+        </w:rPr>
+      </w:pPr>
+      <w:r>
+        <w:rPr>
+          <w:b/>
+        </w:rPr>
+        <w:t xml:space="preserve">a. </w:t>
+      </w:r>
+    </w:p>
+    <w:p>
+      <w:r>
+        <w:t>The sum of MINUTES_CURR_MONTH, MINUTES_PREV_MONTH, MINUTES_3MONTHS_AGO correlate with TOT_MINUTES_USAGE, the other variables are not correlated (appendix 7)</w:t>
+      </w:r>
+    </w:p>
     <w:p/>
     <w:p>
       <w:pPr>
@@ -2715,6 +2856,28 @@
       <w:szCs w:val="24"/>
     </w:rPr>
   </w:style>
+  <w:style w:type="paragraph" w:styleId="Titre4">
+    <w:name w:val="heading 4"/>
+    <w:basedOn w:val="Normal"/>
+    <w:next w:val="Normal"/>
+    <w:link w:val="Titre4Car"/>
+    <w:uiPriority w:val="9"/>
+    <w:unhideWhenUsed/>
+    <w:qFormat/>
+    <w:rsid w:val="002636C3"/>
+    <w:pPr>
+      <w:keepNext/>
+      <w:keepLines/>
+      <w:spacing w:before="40" w:after="0"/>
+      <w:outlineLvl w:val="3"/>
+    </w:pPr>
+    <w:rPr>
+      <w:rFonts w:asciiTheme="majorHAnsi" w:eastAsiaTheme="majorEastAsia" w:hAnsiTheme="majorHAnsi" w:cstheme="majorBidi"/>
+      <w:i/>
+      <w:iCs/>
+      <w:color w:val="2E74B5" w:themeColor="accent1" w:themeShade="BF"/>
+    </w:rPr>
+  </w:style>
   <w:style w:type="character" w:default="1" w:styleId="Policepardfaut">
     <w:name w:val="Default Paragraph Font"/>
     <w:uiPriority w:val="1"/>
@@ -3206,6 +3369,19 @@
       </w:tcPr>
     </w:tblStylePr>
   </w:style>
+  <w:style w:type="character" w:customStyle="1" w:styleId="Titre4Car">
+    <w:name w:val="Titre 4 Car"/>
+    <w:basedOn w:val="Policepardfaut"/>
+    <w:link w:val="Titre4"/>
+    <w:uiPriority w:val="9"/>
+    <w:rsid w:val="002636C3"/>
+    <w:rPr>
+      <w:rFonts w:asciiTheme="majorHAnsi" w:eastAsiaTheme="majorEastAsia" w:hAnsiTheme="majorHAnsi" w:cstheme="majorBidi"/>
+      <w:i/>
+      <w:iCs/>
+      <w:color w:val="2E74B5" w:themeColor="accent1" w:themeShade="BF"/>
+    </w:rPr>
+  </w:style>
 </w:styles>
 </file>
 

</xml_diff>